<commit_message>
Added use cases to module 2 document
</commit_message>
<xml_diff>
--- a/CMPS-480 – Module 2 – Project Discussion Notes 1.docx
+++ b/CMPS-480 – Module 2 – Project Discussion Notes 1.docx
@@ -8,133 +8,156 @@
       </w:r>
     </w:p>
     <w:p>
+      <w:r>
+        <w:t>CMPS-480 – Module 2 – Project Discussion Notes 1</w:t>
+      </w:r>
+    </w:p>
+    <w:p/>
+    <w:p>
+      <w:r>
+        <w:t>Our senior project goals and concepts</w:t>
+      </w:r>
+    </w:p>
+    <w:p/>
+    <w:p>
+      <w:r>
+        <w:t>The goal is to create a Food Co-Op site that allows customers to find freshly produced food in the geographic area that the customer lives in, and have it shipped or delivered directly to their doors.</w:t>
+      </w:r>
+    </w:p>
+    <w:p/>
+    <w:p>
+      <w:r>
+        <w:t>The site should model Etsy.com</w:t>
+      </w:r>
+    </w:p>
+    <w:p/>
+    <w:p>
+      <w:r>
+        <w:t>Features may include:</w:t>
+      </w:r>
+    </w:p>
+    <w:p>
+      <w:r>
+        <w:tab/>
+        <w:t>Customers</w:t>
+      </w:r>
+    </w:p>
+    <w:p>
+      <w:r>
+        <w:tab/>
+        <w:t>Vendors</w:t>
+      </w:r>
+    </w:p>
+    <w:p>
+      <w:r>
+        <w:tab/>
+        <w:t>Member accounts and profiles</w:t>
+      </w:r>
+    </w:p>
+    <w:p>
+      <w:r>
+        <w:tab/>
+        <w:t>Future Feature: Available recipes</w:t>
+      </w:r>
+    </w:p>
+    <w:p>
+      <w:r>
+        <w:tab/>
+        <w:t>Product Description include ingredients (or food allergy warnings)</w:t>
+      </w:r>
+    </w:p>
+    <w:p>
+      <w:r>
+        <w:tab/>
+        <w:t>Uploaded photos of the products</w:t>
+      </w:r>
+    </w:p>
+    <w:p>
+      <w:r>
+        <w:tab/>
+        <w:t xml:space="preserve">Horizontal navigation menu for buys and sellers (like </w:t>
+      </w:r>
+      <w:proofErr w:type="spellStart"/>
+      <w:r>
+        <w:t>Ebay</w:t>
+      </w:r>
+      <w:proofErr w:type="spellEnd"/>
+      <w:r>
+        <w:t>)</w:t>
+      </w:r>
+    </w:p>
+    <w:p>
+      <w:r>
+        <w:tab/>
+        <w:t>User maintained content.</w:t>
+      </w:r>
+    </w:p>
+    <w:p>
+      <w:r>
+        <w:tab/>
+        <w:t>Product Search</w:t>
+      </w:r>
+    </w:p>
+    <w:p>
+      <w:r>
+        <w:tab/>
+        <w:t>Categories</w:t>
+      </w:r>
+    </w:p>
+    <w:p>
+      <w:r>
+        <w:tab/>
+        <w:t>Review and rating content and vendors</w:t>
+      </w:r>
+    </w:p>
+    <w:p/>
+    <w:p>
+      <w:r>
+        <w:t>Product Categories:</w:t>
+      </w:r>
+    </w:p>
+    <w:p>
+      <w:r>
+        <w:tab/>
+        <w:t>???</w:t>
+      </w:r>
+    </w:p>
+    <w:p/>
+    <w:p>
+      <w:r>
+        <w:t>Front-end to be Model View Controller</w:t>
+      </w:r>
+    </w:p>
+    <w:p/>
+    <w:p>
+      <w:r>
+        <w:t>Back-end to be MySQL Database</w:t>
+      </w:r>
+    </w:p>
+    <w:p/>
+    <w:p>
+      <w:r>
+        <w:t>Use Cases:</w:t>
+      </w:r>
+    </w:p>
+    <w:p>
+      <w:r>
+        <w:tab/>
+        <w:t>User account creation – A visitor of the website is greeted with the ability to create an account.</w:t>
+      </w:r>
+    </w:p>
+    <w:p>
+      <w:r>
+        <w:tab/>
+        <w:t xml:space="preserve">Selling products – A user should be able to log in, set up a product page to begin selling that product. </w:t>
+      </w:r>
+    </w:p>
+    <w:p>
+      <w:r>
+        <w:tab/>
+      </w:r>
       <w:bookmarkStart w:id="0" w:name="_GoBack"/>
-      <w:r>
-        <w:t>CMPS-480 – Module 2 – Project Discussion Notes 1</w:t>
-      </w:r>
-    </w:p>
-    <w:bookmarkEnd w:id="0"/>
-    <w:p/>
-    <w:p>
-      <w:r>
-        <w:t>Our senior project goals and concepts</w:t>
-      </w:r>
-    </w:p>
-    <w:p/>
-    <w:p>
-      <w:r>
-        <w:t>The goal is to create a Food Co-Op site that allows customers to find freshly produced food in the geographic area that the customer lives in, and have it shipped or delivered directly to their doors.</w:t>
-      </w:r>
-    </w:p>
-    <w:p/>
-    <w:p>
-      <w:r>
-        <w:t>The site should model Etsy.com</w:t>
-      </w:r>
-    </w:p>
-    <w:p/>
-    <w:p>
-      <w:r>
-        <w:t>Features may include:</w:t>
-      </w:r>
-    </w:p>
-    <w:p>
-      <w:r>
-        <w:tab/>
-        <w:t>Customers</w:t>
-      </w:r>
-    </w:p>
-    <w:p>
-      <w:r>
-        <w:tab/>
-        <w:t>Vendors</w:t>
-      </w:r>
-    </w:p>
-    <w:p>
-      <w:r>
-        <w:tab/>
-        <w:t>Member accounts and profiles</w:t>
-      </w:r>
-    </w:p>
-    <w:p>
-      <w:r>
-        <w:tab/>
-        <w:t>Future Feature: Available recipes</w:t>
-      </w:r>
-    </w:p>
-    <w:p>
-      <w:r>
-        <w:tab/>
-        <w:t>Product Description include ingredients (or food allergy warnings)</w:t>
-      </w:r>
-    </w:p>
-    <w:p>
-      <w:r>
-        <w:tab/>
-        <w:t>Uploaded photos of the products</w:t>
-      </w:r>
-    </w:p>
-    <w:p>
-      <w:r>
-        <w:tab/>
-        <w:t xml:space="preserve">Horizontal navigation menu for buys and sellers (like </w:t>
-      </w:r>
-      <w:proofErr w:type="spellStart"/>
-      <w:r>
-        <w:t>Ebay</w:t>
-      </w:r>
-      <w:proofErr w:type="spellEnd"/>
-      <w:r>
-        <w:t>)</w:t>
-      </w:r>
-    </w:p>
-    <w:p>
-      <w:r>
-        <w:tab/>
-        <w:t>User maintained content.</w:t>
-      </w:r>
-    </w:p>
-    <w:p>
-      <w:r>
-        <w:tab/>
-        <w:t>Product Search</w:t>
-      </w:r>
-    </w:p>
-    <w:p>
-      <w:r>
-        <w:tab/>
-        <w:t>Categories</w:t>
-      </w:r>
-    </w:p>
-    <w:p>
-      <w:r>
-        <w:tab/>
-        <w:t>Review and rating content and vendors</w:t>
-      </w:r>
-    </w:p>
-    <w:p/>
-    <w:p>
-      <w:r>
-        <w:t>Product Categories:</w:t>
-      </w:r>
-    </w:p>
-    <w:p>
-      <w:r>
-        <w:tab/>
-        <w:t>???</w:t>
-      </w:r>
-    </w:p>
-    <w:p/>
-    <w:p>
-      <w:r>
-        <w:t>Front-end to be Model View Controller</w:t>
-      </w:r>
-    </w:p>
-    <w:p/>
-    <w:p>
-      <w:r>
-        <w:t>Back-end to be MySQL Database</w:t>
-      </w:r>
+      <w:bookmarkEnd w:id="0"/>
     </w:p>
     <w:sectPr>
       <w:pgSz w:w="12240" w:h="15840"/>
@@ -269,6 +292,7 @@
     <w:lsdException w:name="HTML Sample" w:semiHidden="1" w:unhideWhenUsed="1"/>
     <w:lsdException w:name="HTML Typewriter" w:semiHidden="1" w:unhideWhenUsed="1"/>
     <w:lsdException w:name="HTML Variable" w:semiHidden="1" w:unhideWhenUsed="1"/>
+    <w:lsdException w:name="Normal Table" w:semiHidden="1" w:unhideWhenUsed="1"/>
     <w:lsdException w:name="annotation subject" w:semiHidden="1" w:unhideWhenUsed="1"/>
     <w:lsdException w:name="No List" w:semiHidden="1" w:unhideWhenUsed="1"/>
     <w:lsdException w:name="Outline List 1" w:semiHidden="1" w:unhideWhenUsed="1"/>
@@ -315,8 +339,10 @@
     <w:lsdException w:name="Table Subtle 2" w:semiHidden="1" w:unhideWhenUsed="1"/>
     <w:lsdException w:name="Table Web 1" w:semiHidden="1" w:unhideWhenUsed="1"/>
     <w:lsdException w:name="Table Web 2" w:semiHidden="1" w:unhideWhenUsed="1"/>
+    <w:lsdException w:name="Table Web 3" w:semiHidden="1" w:unhideWhenUsed="1"/>
     <w:lsdException w:name="Balloon Text" w:semiHidden="1" w:unhideWhenUsed="1"/>
     <w:lsdException w:name="Table Grid" w:uiPriority="39"/>
+    <w:lsdException w:name="Table Theme" w:semiHidden="1" w:unhideWhenUsed="1"/>
     <w:lsdException w:name="Placeholder Text" w:semiHidden="1"/>
     <w:lsdException w:name="No Spacing" w:uiPriority="1" w:qFormat="1"/>
     <w:lsdException w:name="Light Shading" w:uiPriority="60"/>

</xml_diff>